<commit_message>
Update Video Script for testers.docx
</commit_message>
<xml_diff>
--- a/Artefact/Video Script for testers.docx
+++ b/Artefact/Video Script for testers.docx
@@ -117,6 +117,15 @@
     <w:p>
       <w:r>
         <w:t>Once you have finished the game you will be taken to the following end screen where you will see your score.</w:t>
+      </w:r>
+      <w:r>
+        <w:t xml:space="preserve"> And if it has been a high score. You can then squeeze again to go back to the main menu and if you have set a high score you can see it displayed on the main menu.</w:t>
+      </w:r>
+    </w:p>
+    <w:p/>
+    <w:p>
+      <w:r>
+        <w:t>Thank you for watching if you have any questions please let me know</w:t>
       </w:r>
     </w:p>
     <w:p/>

</xml_diff>